<commit_message>
RING domain intro, set up bibliography
</commit_message>
<xml_diff>
--- a/Notes/RESULTS/Model/Thermodynamics.docx
+++ b/Notes/RESULTS/Model/Thermodynamics.docx
@@ -56,6 +56,86 @@
       </w:r>
     </w:p>
     <w:p/>
+    <w:p/>
+    <w:p/>
+    <w:p>
+      <w:r>
+        <w:t xml:space="preserve">Much like an </w:t>
+      </w:r>
+      <w:proofErr w:type="gramStart"/>
+      <w:r>
+        <w:t>electrical current flows</w:t>
+      </w:r>
+      <w:proofErr w:type="gramEnd"/>
+      <w:r>
+        <w:t xml:space="preserve"> from regions of high to low electrical potential energy, o</w:t>
+      </w:r>
+      <w:r>
+        <w:t xml:space="preserve">r fluid flows from regions </w:t>
+      </w:r>
+      <w:r>
+        <w:t xml:space="preserve">of high to low mechanical potential energy, chemical substances migrate from regions of high to low chemical potential.  </w:t>
+      </w:r>
+    </w:p>
+    <w:p>
+      <w:r>
+        <w:t xml:space="preserve"> </w:t>
+      </w:r>
+    </w:p>
+    <w:p/>
+    <w:p/>
+    <w:p/>
+    <w:p>
+      <w:r>
+        <w:t>Questions for David:</w:t>
+      </w:r>
+    </w:p>
+    <w:p/>
+    <w:p>
+      <w:r>
+        <w:t xml:space="preserve">I was wondering </w:t>
+      </w:r>
+    </w:p>
+    <w:p>
+      <w:r>
+        <w:t>Can we replace volume fractions with molar concentrations?</w:t>
+      </w:r>
+      <w:r>
+        <w:t xml:space="preserve"> As far as I can tell this should be fine, </w:t>
+      </w:r>
+      <w:r>
+        <w:t xml:space="preserve">as long as the mass conservation term is adjusted appropriately, </w:t>
+      </w:r>
+      <w:proofErr w:type="gramStart"/>
+      <w:r>
+        <w:t>e.g.</w:t>
+      </w:r>
+      <w:proofErr w:type="gramEnd"/>
+      <w:r>
+        <w:t xml:space="preserve"> for volume fractions you might have:</w:t>
+      </w:r>
+    </w:p>
+    <w:p>
+      <w:r>
+        <w:t>total = monomer + dimer</w:t>
+      </w:r>
+    </w:p>
+    <w:p>
+      <w:r>
+        <w:t>but for molar concentrations you would have:</w:t>
+      </w:r>
+    </w:p>
+    <w:p>
+      <w:r>
+        <w:t>total = monomer + 2 * dimer</w:t>
+      </w:r>
+    </w:p>
+    <w:p/>
+    <w:p>
+      <w:r>
+        <w:t>I guess this will change the units of the energy terms too.</w:t>
+      </w:r>
+    </w:p>
     <w:sectPr>
       <w:pgSz w:w="11900" w:h="16840"/>
       <w:pgMar w:top="1440" w:right="1440" w:bottom="1440" w:left="1440" w:header="720" w:footer="720" w:gutter="0"/>
@@ -185,6 +265,7 @@
     <w:lsdException w:name="HTML Sample" w:semiHidden="1" w:unhideWhenUsed="1"/>
     <w:lsdException w:name="HTML Typewriter" w:semiHidden="1" w:unhideWhenUsed="1"/>
     <w:lsdException w:name="HTML Variable" w:semiHidden="1" w:unhideWhenUsed="1"/>
+    <w:lsdException w:name="Normal Table" w:semiHidden="1" w:unhideWhenUsed="1"/>
     <w:lsdException w:name="annotation subject" w:semiHidden="1" w:unhideWhenUsed="1"/>
     <w:lsdException w:name="No List" w:semiHidden="1" w:unhideWhenUsed="1"/>
     <w:lsdException w:name="Outline List 1" w:semiHidden="1" w:unhideWhenUsed="1"/>
@@ -231,8 +312,10 @@
     <w:lsdException w:name="Table Subtle 2" w:semiHidden="1" w:unhideWhenUsed="1"/>
     <w:lsdException w:name="Table Web 1" w:semiHidden="1" w:unhideWhenUsed="1"/>
     <w:lsdException w:name="Table Web 2" w:semiHidden="1" w:unhideWhenUsed="1"/>
+    <w:lsdException w:name="Table Web 3" w:semiHidden="1" w:unhideWhenUsed="1"/>
     <w:lsdException w:name="Balloon Text" w:semiHidden="1" w:unhideWhenUsed="1"/>
     <w:lsdException w:name="Table Grid" w:uiPriority="39"/>
+    <w:lsdException w:name="Table Theme" w:semiHidden="1" w:unhideWhenUsed="1"/>
     <w:lsdException w:name="Placeholder Text" w:semiHidden="1"/>
     <w:lsdException w:name="No Spacing" w:uiPriority="1" w:qFormat="1"/>
     <w:lsdException w:name="Light Shading" w:uiPriority="60"/>

</xml_diff>